<commit_message>
Made the facebook using JS
</commit_message>
<xml_diff>
--- a/IMP_LINKS.docx
+++ b/IMP_LINKS.docx
@@ -31,15 +31,102 @@
       <w:r>
         <w:t>Float property in css(img)</w:t>
       </w:r>
+    </w:p>
+    <w:p>
+      <w:r>
+        <w:t xml:space="preserve"> </w:t>
+      </w:r>
+      <w:r>
+        <w:t>Upwork</w:t>
+      </w:r>
+    </w:p>
+    <w:p>
+      <w:r>
+        <w:t>Clear both</w:t>
+      </w:r>
+    </w:p>
+    <w:p>
+      <w:r>
+        <w:t xml:space="preserve">Animate </w:t>
+      </w:r>
+      <w:r>
+        <w:t>.css</w:t>
+      </w:r>
+    </w:p>
+    <w:p>
+      <w:r>
+        <w:t>Prompt()</w:t>
+      </w:r>
+    </w:p>
+    <w:p>
+      <w:r>
+        <w:t>Google fonts</w:t>
+      </w:r>
+    </w:p>
+    <w:p>
+      <w:r>
+        <w:t>Boxmodel</w:t>
+      </w:r>
+    </w:p>
+    <w:p>
+      <w:r>
+        <w:t>T</w:t>
+      </w:r>
+      <w:r>
+        <w:t>ranisition</w:t>
+      </w:r>
+    </w:p>
+    <w:p>
+      <w:r>
+        <w:t>Flexbox</w:t>
+      </w:r>
+    </w:p>
+    <w:p>
+      <w:r>
+        <w:t>Mailchimp</w:t>
+      </w:r>
+    </w:p>
+    <w:p>
+      <w:r>
+        <w:t>Prompt()</w:t>
+      </w:r>
+    </w:p>
+    <w:p>
+      <w:r>
+        <w:t>Number(first) for con</w:t>
+      </w:r>
+      <w:r>
+        <w:t>verting it into number</w:t>
+      </w:r>
+    </w:p>
+    <w:p>
+      <w:r>
+        <w:t>A</w:t>
+      </w:r>
+      <w:r>
+        <w:t>lert</w:t>
+      </w:r>
+    </w:p>
+    <w:p>
+      <w:pPr>
+        <w:pBdr>
+          <w:bottom w:val="double" w:sz="6" w:space="1" w:color="auto"/>
+        </w:pBdr>
+      </w:pPr>
+      <w:r>
+        <w:t xml:space="preserve">Creative </w:t>
+      </w:r>
+      <w:r>
+        <w:t>tim</w:t>
+      </w:r>
+    </w:p>
+    <w:p>
+      <w:r>
+        <w:t>Script tag</w:t>
+      </w:r>
       <w:bookmarkStart w:id="0" w:name="_GoBack"/>
       <w:bookmarkEnd w:id="0"/>
     </w:p>
-    <w:p>
-      <w:r>
-        <w:t xml:space="preserve"> </w:t>
-      </w:r>
-    </w:p>
-    <w:p/>
     <w:sectPr>
       <w:pgSz w:w="11906" w:h="16838"/>
       <w:pgMar w:top="1440" w:right="1440" w:bottom="1440" w:left="1440" w:header="708" w:footer="708" w:gutter="0"/>

</xml_diff>

<commit_message>
Made the website of shopping using events
</commit_message>
<xml_diff>
--- a/IMP_LINKS.docx
+++ b/IMP_LINKS.docx
@@ -9,12 +9,22 @@
     </w:p>
     <w:p>
       <w:r>
-        <w:t>Menu almanaic</w:t>
-      </w:r>
-    </w:p>
-    <w:p>
-      <w:r>
-        <w:t>Display : Inline-block</w:t>
+        <w:t xml:space="preserve">Menu </w:t>
+      </w:r>
+      <w:proofErr w:type="spellStart"/>
+      <w:r>
+        <w:t>almanaic</w:t>
+      </w:r>
+      <w:proofErr w:type="spellEnd"/>
+    </w:p>
+    <w:p>
+      <w:proofErr w:type="gramStart"/>
+      <w:r>
+        <w:t>Display :</w:t>
+      </w:r>
+      <w:proofErr w:type="gramEnd"/>
+      <w:r>
+        <w:t xml:space="preserve"> Inline-block</w:t>
       </w:r>
     </w:p>
     <w:p>
@@ -29,16 +39,36 @@
     </w:p>
     <w:p>
       <w:r>
-        <w:t>Float property in css(img)</w:t>
+        <w:t xml:space="preserve">Float property in </w:t>
+      </w:r>
+      <w:proofErr w:type="spellStart"/>
+      <w:proofErr w:type="gramStart"/>
+      <w:r>
+        <w:t>css</w:t>
+      </w:r>
+      <w:proofErr w:type="spellEnd"/>
+      <w:r>
+        <w:t>(</w:t>
+      </w:r>
+      <w:proofErr w:type="spellStart"/>
+      <w:proofErr w:type="gramEnd"/>
+      <w:r>
+        <w:t>img</w:t>
+      </w:r>
+      <w:proofErr w:type="spellEnd"/>
+      <w:r>
+        <w:t>)</w:t>
       </w:r>
     </w:p>
     <w:p>
       <w:r>
         <w:t xml:space="preserve"> </w:t>
       </w:r>
+      <w:proofErr w:type="spellStart"/>
       <w:r>
         <w:t>Upwork</w:t>
       </w:r>
+      <w:proofErr w:type="spellEnd"/>
     </w:p>
     <w:p>
       <w:r>
@@ -50,13 +80,20 @@
         <w:t xml:space="preserve">Animate </w:t>
       </w:r>
       <w:r>
-        <w:t>.css</w:t>
-      </w:r>
-    </w:p>
-    <w:p>
+        <w:t>.</w:t>
+      </w:r>
+      <w:proofErr w:type="spellStart"/>
+      <w:r>
+        <w:t>css</w:t>
+      </w:r>
+      <w:proofErr w:type="spellEnd"/>
+    </w:p>
+    <w:p>
+      <w:proofErr w:type="gramStart"/>
       <w:r>
         <w:t>Prompt()</w:t>
       </w:r>
+      <w:proofErr w:type="gramEnd"/>
     </w:p>
     <w:p>
       <w:r>
@@ -64,17 +101,21 @@
       </w:r>
     </w:p>
     <w:p>
+      <w:proofErr w:type="spellStart"/>
       <w:r>
         <w:t>Boxmodel</w:t>
       </w:r>
-    </w:p>
-    <w:p>
+      <w:proofErr w:type="spellEnd"/>
+    </w:p>
+    <w:p>
+      <w:proofErr w:type="spellStart"/>
       <w:r>
         <w:t>T</w:t>
       </w:r>
       <w:r>
         <w:t>ranisition</w:t>
       </w:r>
+      <w:proofErr w:type="spellEnd"/>
     </w:p>
     <w:p>
       <w:r>
@@ -82,18 +123,27 @@
       </w:r>
     </w:p>
     <w:p>
+      <w:proofErr w:type="spellStart"/>
       <w:r>
         <w:t>Mailchimp</w:t>
       </w:r>
-    </w:p>
-    <w:p>
+      <w:proofErr w:type="spellEnd"/>
+    </w:p>
+    <w:p>
+      <w:proofErr w:type="gramStart"/>
       <w:r>
         <w:t>Prompt()</w:t>
       </w:r>
-    </w:p>
-    <w:p>
-      <w:r>
-        <w:t>Number(first) for con</w:t>
+      <w:proofErr w:type="gramEnd"/>
+    </w:p>
+    <w:p>
+      <w:proofErr w:type="gramStart"/>
+      <w:r>
+        <w:t>Number(</w:t>
+      </w:r>
+      <w:proofErr w:type="gramEnd"/>
+      <w:r>
+        <w:t>first) for con</w:t>
       </w:r>
       <w:r>
         <w:t>verting it into number</w:t>
@@ -116,13 +166,27 @@
       <w:r>
         <w:t xml:space="preserve">Creative </w:t>
       </w:r>
+      <w:proofErr w:type="spellStart"/>
+      <w:proofErr w:type="gramStart"/>
       <w:r>
         <w:t>tim</w:t>
       </w:r>
+      <w:proofErr w:type="spellEnd"/>
+      <w:proofErr w:type="gramEnd"/>
     </w:p>
     <w:p>
       <w:r>
         <w:t>Script tag</w:t>
+      </w:r>
+    </w:p>
+    <w:p>
+      <w:r>
+        <w:t>CODEPEN.IO FOR COOL CSS TRICKS</w:t>
+      </w:r>
+    </w:p>
+    <w:p>
+      <w:r>
+        <w:t>EVENT REFERNCES MDN</w:t>
       </w:r>
       <w:bookmarkStart w:id="0" w:name="_GoBack"/>
       <w:bookmarkEnd w:id="0"/>

</xml_diff>

<commit_message>
Added the imp links
</commit_message>
<xml_diff>
--- a/IMP_LINKS.docx
+++ b/IMP_LINKS.docx
@@ -9,22 +9,12 @@
     </w:p>
     <w:p>
       <w:r>
-        <w:t xml:space="preserve">Menu </w:t>
-      </w:r>
-      <w:proofErr w:type="spellStart"/>
-      <w:r>
-        <w:t>almanaic</w:t>
-      </w:r>
-      <w:proofErr w:type="spellEnd"/>
-    </w:p>
-    <w:p>
-      <w:proofErr w:type="gramStart"/>
-      <w:r>
-        <w:t>Display :</w:t>
-      </w:r>
-      <w:proofErr w:type="gramEnd"/>
-      <w:r>
-        <w:t xml:space="preserve"> Inline-block</w:t>
+        <w:t>Menu almanaic</w:t>
+      </w:r>
+    </w:p>
+    <w:p>
+      <w:r>
+        <w:t>Display : Inline-block</w:t>
       </w:r>
     </w:p>
     <w:p>
@@ -39,36 +29,16 @@
     </w:p>
     <w:p>
       <w:r>
-        <w:t xml:space="preserve">Float property in </w:t>
-      </w:r>
-      <w:proofErr w:type="spellStart"/>
-      <w:proofErr w:type="gramStart"/>
-      <w:r>
-        <w:t>css</w:t>
-      </w:r>
-      <w:proofErr w:type="spellEnd"/>
-      <w:r>
-        <w:t>(</w:t>
-      </w:r>
-      <w:proofErr w:type="spellStart"/>
-      <w:proofErr w:type="gramEnd"/>
-      <w:r>
-        <w:t>img</w:t>
-      </w:r>
-      <w:proofErr w:type="spellEnd"/>
-      <w:r>
-        <w:t>)</w:t>
+        <w:t>Float property in css(img)</w:t>
       </w:r>
     </w:p>
     <w:p>
       <w:r>
         <w:t xml:space="preserve"> </w:t>
       </w:r>
-      <w:proofErr w:type="spellStart"/>
       <w:r>
         <w:t>Upwork</w:t>
       </w:r>
-      <w:proofErr w:type="spellEnd"/>
     </w:p>
     <w:p>
       <w:r>
@@ -80,20 +50,13 @@
         <w:t xml:space="preserve">Animate </w:t>
       </w:r>
       <w:r>
-        <w:t>.</w:t>
-      </w:r>
-      <w:proofErr w:type="spellStart"/>
-      <w:r>
-        <w:t>css</w:t>
-      </w:r>
-      <w:proofErr w:type="spellEnd"/>
-    </w:p>
-    <w:p>
-      <w:proofErr w:type="gramStart"/>
+        <w:t>.css</w:t>
+      </w:r>
+    </w:p>
+    <w:p>
       <w:r>
         <w:t>Prompt()</w:t>
       </w:r>
-      <w:proofErr w:type="gramEnd"/>
     </w:p>
     <w:p>
       <w:r>
@@ -101,21 +64,17 @@
       </w:r>
     </w:p>
     <w:p>
-      <w:proofErr w:type="spellStart"/>
       <w:r>
         <w:t>Boxmodel</w:t>
       </w:r>
-      <w:proofErr w:type="spellEnd"/>
-    </w:p>
-    <w:p>
-      <w:proofErr w:type="spellStart"/>
+    </w:p>
+    <w:p>
       <w:r>
         <w:t>T</w:t>
       </w:r>
       <w:r>
         <w:t>ranisition</w:t>
       </w:r>
-      <w:proofErr w:type="spellEnd"/>
     </w:p>
     <w:p>
       <w:r>
@@ -123,27 +82,18 @@
       </w:r>
     </w:p>
     <w:p>
-      <w:proofErr w:type="spellStart"/>
       <w:r>
         <w:t>Mailchimp</w:t>
       </w:r>
-      <w:proofErr w:type="spellEnd"/>
-    </w:p>
-    <w:p>
-      <w:proofErr w:type="gramStart"/>
+    </w:p>
+    <w:p>
       <w:r>
         <w:t>Prompt()</w:t>
       </w:r>
-      <w:proofErr w:type="gramEnd"/>
-    </w:p>
-    <w:p>
-      <w:proofErr w:type="gramStart"/>
-      <w:r>
-        <w:t>Number(</w:t>
-      </w:r>
-      <w:proofErr w:type="gramEnd"/>
-      <w:r>
-        <w:t>first) for con</w:t>
+    </w:p>
+    <w:p>
+      <w:r>
+        <w:t>Number(first) for con</w:t>
       </w:r>
       <w:r>
         <w:t>verting it into number</w:t>
@@ -166,13 +116,9 @@
       <w:r>
         <w:t xml:space="preserve">Creative </w:t>
       </w:r>
-      <w:proofErr w:type="spellStart"/>
-      <w:proofErr w:type="gramStart"/>
       <w:r>
         <w:t>tim</w:t>
       </w:r>
-      <w:proofErr w:type="spellEnd"/>
-      <w:proofErr w:type="gramEnd"/>
     </w:p>
     <w:p>
       <w:r>
@@ -187,10 +133,21 @@
     <w:p>
       <w:r>
         <w:t>EVENT REFERNCES MDN</w:t>
+      </w:r>
+    </w:p>
+    <w:p>
+      <w:r>
+        <w:t>Css linear gradient</w:t>
+      </w:r>
+    </w:p>
+    <w:p>
+      <w:r>
+        <w:t>Input type color</w:t>
       </w:r>
       <w:bookmarkStart w:id="0" w:name="_GoBack"/>
       <w:bookmarkEnd w:id="0"/>
     </w:p>
+    <w:p/>
     <w:sectPr>
       <w:pgSz w:w="11906" w:h="16838"/>
       <w:pgMar w:top="1440" w:right="1440" w:bottom="1440" w:left="1440" w:header="708" w:footer="708" w:gutter="0"/>

</xml_diff>

<commit_message>
Added some code of advanced javascript
</commit_message>
<xml_diff>
--- a/IMP_LINKS.docx
+++ b/IMP_LINKS.docx
@@ -9,12 +9,22 @@
     </w:p>
     <w:p>
       <w:r>
-        <w:t>Menu almanaic</w:t>
-      </w:r>
-    </w:p>
-    <w:p>
-      <w:r>
-        <w:t>Display : Inline-block</w:t>
+        <w:t xml:space="preserve">Menu </w:t>
+      </w:r>
+      <w:proofErr w:type="spellStart"/>
+      <w:r>
+        <w:t>almanaic</w:t>
+      </w:r>
+      <w:proofErr w:type="spellEnd"/>
+    </w:p>
+    <w:p>
+      <w:proofErr w:type="gramStart"/>
+      <w:r>
+        <w:t>Display :</w:t>
+      </w:r>
+      <w:proofErr w:type="gramEnd"/>
+      <w:r>
+        <w:t xml:space="preserve"> Inline-block</w:t>
       </w:r>
     </w:p>
     <w:p>
@@ -29,16 +39,36 @@
     </w:p>
     <w:p>
       <w:r>
-        <w:t>Float property in css(img)</w:t>
+        <w:t xml:space="preserve">Float property in </w:t>
+      </w:r>
+      <w:proofErr w:type="spellStart"/>
+      <w:proofErr w:type="gramStart"/>
+      <w:r>
+        <w:t>css</w:t>
+      </w:r>
+      <w:proofErr w:type="spellEnd"/>
+      <w:r>
+        <w:t>(</w:t>
+      </w:r>
+      <w:proofErr w:type="spellStart"/>
+      <w:proofErr w:type="gramEnd"/>
+      <w:r>
+        <w:t>img</w:t>
+      </w:r>
+      <w:proofErr w:type="spellEnd"/>
+      <w:r>
+        <w:t>)</w:t>
       </w:r>
     </w:p>
     <w:p>
       <w:r>
         <w:t xml:space="preserve"> </w:t>
       </w:r>
+      <w:proofErr w:type="spellStart"/>
       <w:r>
         <w:t>Upwork</w:t>
       </w:r>
+      <w:proofErr w:type="spellEnd"/>
     </w:p>
     <w:p>
       <w:r>
@@ -50,13 +80,20 @@
         <w:t xml:space="preserve">Animate </w:t>
       </w:r>
       <w:r>
-        <w:t>.css</w:t>
-      </w:r>
-    </w:p>
-    <w:p>
+        <w:t>.</w:t>
+      </w:r>
+      <w:proofErr w:type="spellStart"/>
+      <w:r>
+        <w:t>css</w:t>
+      </w:r>
+      <w:proofErr w:type="spellEnd"/>
+    </w:p>
+    <w:p>
+      <w:proofErr w:type="gramStart"/>
       <w:r>
         <w:t>Prompt()</w:t>
       </w:r>
+      <w:proofErr w:type="gramEnd"/>
     </w:p>
     <w:p>
       <w:r>
@@ -64,17 +101,21 @@
       </w:r>
     </w:p>
     <w:p>
+      <w:proofErr w:type="spellStart"/>
       <w:r>
         <w:t>Boxmodel</w:t>
       </w:r>
-    </w:p>
-    <w:p>
+      <w:proofErr w:type="spellEnd"/>
+    </w:p>
+    <w:p>
+      <w:proofErr w:type="spellStart"/>
       <w:r>
         <w:t>T</w:t>
       </w:r>
       <w:r>
         <w:t>ranisition</w:t>
       </w:r>
+      <w:proofErr w:type="spellEnd"/>
     </w:p>
     <w:p>
       <w:r>
@@ -82,18 +123,27 @@
       </w:r>
     </w:p>
     <w:p>
+      <w:proofErr w:type="spellStart"/>
       <w:r>
         <w:t>Mailchimp</w:t>
       </w:r>
-    </w:p>
-    <w:p>
+      <w:proofErr w:type="spellEnd"/>
+    </w:p>
+    <w:p>
+      <w:proofErr w:type="gramStart"/>
       <w:r>
         <w:t>Prompt()</w:t>
       </w:r>
-    </w:p>
-    <w:p>
-      <w:r>
-        <w:t>Number(first) for con</w:t>
+      <w:proofErr w:type="gramEnd"/>
+    </w:p>
+    <w:p>
+      <w:proofErr w:type="gramStart"/>
+      <w:r>
+        <w:t>Number(</w:t>
+      </w:r>
+      <w:proofErr w:type="gramEnd"/>
+      <w:r>
+        <w:t>first) for con</w:t>
       </w:r>
       <w:r>
         <w:t>verting it into number</w:t>
@@ -116,9 +166,13 @@
       <w:r>
         <w:t xml:space="preserve">Creative </w:t>
       </w:r>
+      <w:proofErr w:type="spellStart"/>
+      <w:proofErr w:type="gramStart"/>
       <w:r>
         <w:t>tim</w:t>
       </w:r>
+      <w:proofErr w:type="spellEnd"/>
+      <w:proofErr w:type="gramEnd"/>
     </w:p>
     <w:p>
       <w:r>
@@ -136,16 +190,259 @@
       </w:r>
     </w:p>
     <w:p>
-      <w:r>
-        <w:t>Css linear gradient</w:t>
-      </w:r>
-    </w:p>
-    <w:p>
-      <w:r>
-        <w:t>Input type color</w:t>
+      <w:proofErr w:type="spellStart"/>
+      <w:r>
+        <w:t>Css</w:t>
+      </w:r>
+      <w:proofErr w:type="spellEnd"/>
+      <w:r>
+        <w:t xml:space="preserve"> linear gradient</w:t>
+      </w:r>
+    </w:p>
+    <w:p>
+      <w:r>
+        <w:t xml:space="preserve">Input type </w:t>
+      </w:r>
+      <w:proofErr w:type="spellStart"/>
+      <w:r>
+        <w:t>color</w:t>
+      </w:r>
+      <w:proofErr w:type="spellEnd"/>
+    </w:p>
+    <w:p>
+      <w:r>
+        <w:t>Default arguments</w:t>
+      </w:r>
+    </w:p>
+    <w:p>
+      <w:r>
+        <w:t>Template string</w:t>
+      </w:r>
+    </w:p>
+    <w:p>
+      <w:r>
+        <w:t xml:space="preserve">Arrow function </w:t>
+      </w:r>
+      <w:proofErr w:type="spellStart"/>
+      <w:r>
+        <w:t>const</w:t>
+      </w:r>
+      <w:proofErr w:type="spellEnd"/>
+      <w:r>
+        <w:t xml:space="preserve"> add = (</w:t>
+      </w:r>
+      <w:proofErr w:type="spellStart"/>
+      <w:r>
+        <w:t>a</w:t>
+      </w:r>
+      <w:proofErr w:type="gramStart"/>
+      <w:r>
+        <w:t>,b</w:t>
+      </w:r>
+      <w:proofErr w:type="spellEnd"/>
+      <w:proofErr w:type="gramEnd"/>
+      <w:r>
+        <w:t>) =&gt;</w:t>
+      </w:r>
+      <w:r>
+        <w:t>{</w:t>
+      </w:r>
+    </w:p>
+    <w:p>
+      <w:r>
+        <w:t xml:space="preserve"> </w:t>
+      </w:r>
+      <w:r>
+        <w:t xml:space="preserve"> Return </w:t>
+      </w:r>
+      <w:proofErr w:type="spellStart"/>
+      <w:r>
+        <w:t>a+b</w:t>
+      </w:r>
+      <w:proofErr w:type="spellEnd"/>
+      <w:r>
+        <w:t>;</w:t>
+      </w:r>
+    </w:p>
+    <w:p>
+      <w:r>
+        <w:t>}</w:t>
+      </w:r>
+      <w:r>
+        <w:tab/>
+      </w:r>
+      <w:r>
+        <w:tab/>
+      </w:r>
+    </w:p>
+    <w:p>
+      <w:r>
+        <w:t>Closures</w:t>
+      </w:r>
+      <w:r>
+        <w:t xml:space="preserve"> and currying</w:t>
       </w:r>
       <w:bookmarkStart w:id="0" w:name="_GoBack"/>
       <w:bookmarkEnd w:id="0"/>
+    </w:p>
+    <w:p>
+      <w:proofErr w:type="spellStart"/>
+      <w:r>
+        <w:t>Const</w:t>
+      </w:r>
+      <w:proofErr w:type="spellEnd"/>
+      <w:r>
+        <w:t xml:space="preserve"> multiply </w:t>
+      </w:r>
+      <w:proofErr w:type="gramStart"/>
+      <w:r>
+        <w:t>=(</w:t>
+      </w:r>
+      <w:proofErr w:type="spellStart"/>
+      <w:proofErr w:type="gramEnd"/>
+      <w:r>
+        <w:t>a,b</w:t>
+      </w:r>
+      <w:proofErr w:type="spellEnd"/>
+      <w:r>
+        <w:t>) =&gt;(</w:t>
+      </w:r>
+      <w:proofErr w:type="spellStart"/>
+      <w:r>
+        <w:t>a,b</w:t>
+      </w:r>
+      <w:proofErr w:type="spellEnd"/>
+      <w:r>
+        <w:t>)</w:t>
+      </w:r>
+    </w:p>
+    <w:p>
+      <w:proofErr w:type="spellStart"/>
+      <w:r>
+        <w:lastRenderedPageBreak/>
+        <w:t>Const</w:t>
+      </w:r>
+      <w:proofErr w:type="spellEnd"/>
+      <w:r>
+        <w:t xml:space="preserve"> </w:t>
+      </w:r>
+      <w:proofErr w:type="spellStart"/>
+      <w:r>
+        <w:t>curriedMultiply</w:t>
+      </w:r>
+      <w:proofErr w:type="spellEnd"/>
+      <w:r>
+        <w:t xml:space="preserve"> = </w:t>
+      </w:r>
+      <w:r>
+        <w:tab/>
+        <w:t>(a) =</w:t>
+      </w:r>
+      <w:proofErr w:type="gramStart"/>
+      <w:r>
+        <w:t>&gt;(</w:t>
+      </w:r>
+      <w:proofErr w:type="gramEnd"/>
+      <w:r>
+        <w:t>b) =&gt; a*b;</w:t>
+      </w:r>
+    </w:p>
+    <w:p>
+      <w:proofErr w:type="spellStart"/>
+      <w:r>
+        <w:t>Const</w:t>
+      </w:r>
+      <w:proofErr w:type="spellEnd"/>
+      <w:r>
+        <w:t xml:space="preserve"> multiplyby5 =</w:t>
+      </w:r>
+      <w:proofErr w:type="spellStart"/>
+      <w:proofErr w:type="gramStart"/>
+      <w:r>
+        <w:t>curriedMultiply</w:t>
+      </w:r>
+      <w:proofErr w:type="spellEnd"/>
+      <w:r>
+        <w:t>(</w:t>
+      </w:r>
+      <w:proofErr w:type="gramEnd"/>
+      <w:r>
+        <w:t>5);</w:t>
+      </w:r>
+    </w:p>
+    <w:p>
+      <w:r>
+        <w:t>Compose</w:t>
+      </w:r>
+    </w:p>
+    <w:p>
+      <w:proofErr w:type="spellStart"/>
+      <w:r>
+        <w:t>Const</w:t>
+      </w:r>
+      <w:proofErr w:type="spellEnd"/>
+      <w:r>
+        <w:t xml:space="preserve"> compare </w:t>
+      </w:r>
+      <w:proofErr w:type="gramStart"/>
+      <w:r>
+        <w:t>=(</w:t>
+      </w:r>
+      <w:proofErr w:type="spellStart"/>
+      <w:proofErr w:type="gramEnd"/>
+      <w:r>
+        <w:t>f,g</w:t>
+      </w:r>
+      <w:proofErr w:type="spellEnd"/>
+      <w:r>
+        <w:t>) =&gt;(a) =&gt;f(7)</w:t>
+      </w:r>
+    </w:p>
+    <w:p>
+      <w:proofErr w:type="spellStart"/>
+      <w:r>
+        <w:t>Const</w:t>
+      </w:r>
+      <w:proofErr w:type="spellEnd"/>
+      <w:r>
+        <w:t xml:space="preserve"> sum </w:t>
+      </w:r>
+      <w:proofErr w:type="gramStart"/>
+      <w:r>
+        <w:t>=(</w:t>
+      </w:r>
+      <w:proofErr w:type="spellStart"/>
+      <w:proofErr w:type="gramEnd"/>
+      <w:r>
+        <w:t>num</w:t>
+      </w:r>
+      <w:proofErr w:type="spellEnd"/>
+      <w:r>
+        <w:t>) =&gt;</w:t>
+      </w:r>
+      <w:proofErr w:type="spellStart"/>
+      <w:r>
+        <w:t>num</w:t>
+      </w:r>
+      <w:proofErr w:type="spellEnd"/>
+      <w:r>
+        <w:t xml:space="preserve"> +1</w:t>
+      </w:r>
+    </w:p>
+    <w:p>
+      <w:proofErr w:type="gramStart"/>
+      <w:r>
+        <w:t>Compose(</w:t>
+      </w:r>
+      <w:proofErr w:type="spellStart"/>
+      <w:proofErr w:type="gramEnd"/>
+      <w:r>
+        <w:t>sum,sum</w:t>
+      </w:r>
+      <w:proofErr w:type="spellEnd"/>
+      <w:r>
+        <w:t>)(5);</w:t>
+      </w:r>
     </w:p>
     <w:p/>
     <w:sectPr>

</xml_diff>